<commit_message>
guides updated - partial
</commit_message>
<xml_diff>
--- a/readme/Documentation.docx
+++ b/readme/Documentation.docx
@@ -3,144 +3,61 @@
 <w:document xmlns:wpc="http://schemas.microsoft.com/office/word/2010/wordprocessingCanvas" xmlns:cx="http://schemas.microsoft.com/office/drawing/2014/chartex" xmlns:cx1="http://schemas.microsoft.com/office/drawing/2015/9/8/chartex" xmlns:cx2="http://schemas.microsoft.com/office/drawing/2015/10/21/chartex" xmlns:cx3="http://schemas.microsoft.com/office/drawing/2016/5/9/chartex" xmlns:cx4="http://schemas.microsoft.com/office/drawing/2016/5/10/chartex" xmlns:cx5="http://schemas.microsoft.com/office/drawing/2016/5/11/chartex" xmlns:cx6="http://schemas.microsoft.com/office/drawing/2016/5/12/chartex" xmlns:cx7="http://schemas.microsoft.com/office/drawing/2016/5/13/chartex" xmlns:cx8="http://schemas.microsoft.com/office/drawing/2016/5/14/chartex" xmlns:mc="http://schemas.openxmlformats.org/markup-compatibility/2006" xmlns:aink="http://schemas.microsoft.com/office/drawing/2016/ink" xmlns:am3d="http://schemas.microsoft.com/office/drawing/2017/model3d" xmlns:o="urn:schemas-microsoft-com:office:office" xmlns:r="http://schemas.openxmlformats.org/officeDocument/2006/relationships" xmlns:m="http://schemas.openxmlformats.org/officeDocument/2006/math" xmlns:v="urn:schemas-microsoft-com:vml" xmlns:wp14="http://schemas.microsoft.com/office/word/2010/wordprocessingDrawing" xmlns:wp="http://schemas.openxmlformats.org/drawingml/2006/wordprocessingDrawing" xmlns:w10="urn:schemas-microsoft-com:office:word" xmlns:w="http://schemas.openxmlformats.org/wordprocessingml/2006/main" xmlns:w14="http://schemas.microsoft.com/office/word/2010/wordml" xmlns:w15="http://schemas.microsoft.com/office/word/2012/wordml" xmlns:w16cex="http://schemas.microsoft.com/office/word/2018/wordml/cex" xmlns:w16cid="http://schemas.microsoft.com/office/word/2016/wordml/cid" xmlns:w16="http://schemas.microsoft.com/office/word/2018/wordml" xmlns:w16se="http://schemas.microsoft.com/office/word/2015/wordml/symex" xmlns:wpg="http://schemas.microsoft.com/office/word/2010/wordprocessingGroup" xmlns:wpi="http://schemas.microsoft.com/office/word/2010/wordprocessingInk" xmlns:wne="http://schemas.microsoft.com/office/word/2006/wordml" xmlns:wps="http://schemas.microsoft.com/office/word/2010/wordprocessingShape" mc:Ignorable="w14 w15 w16se w16cid w16 w16cex wp14">
   <w:body>
     <w:p>
-      <w:r>
+      <w:pPr>
+        <w:rPr>
+          <w:b/>
+          <w:bCs/>
+          <w:u w:val="single"/>
+        </w:rPr>
+      </w:pPr>
+      <w:r>
+        <w:rPr>
+          <w:b/>
+          <w:bCs/>
+          <w:u w:val="single"/>
+        </w:rPr>
+        <w:t>SETUP Guide</w:t>
+      </w:r>
+    </w:p>
+    <w:p/>
+    <w:p/>
+    <w:p>
+      <w:pPr>
+        <w:pStyle w:val="ListParagraph"/>
+        <w:numPr>
+          <w:ilvl w:val="0"/>
+          <w:numId w:val="1"/>
+        </w:numPr>
+      </w:pPr>
+      <w:r>
+        <w:t xml:space="preserve">Install Node.js on your machine (Follow Node </w:t>
+      </w:r>
+      <w:proofErr w:type="spellStart"/>
+      <w:r>
+        <w:t>js</w:t>
+      </w:r>
+      <w:proofErr w:type="spellEnd"/>
+      <w:r>
+        <w:t xml:space="preserve"> guide for installation)</w:t>
+      </w:r>
+    </w:p>
+    <w:p>
+      <w:pPr>
+        <w:pStyle w:val="ListParagraph"/>
+        <w:numPr>
+          <w:ilvl w:val="1"/>
+          <w:numId w:val="1"/>
+        </w:numPr>
+      </w:pPr>
+      <w:r>
+        <w:rPr>
+          <w:noProof/>
+        </w:rPr>
         <w:drawing>
-          <wp:inline distT="0" distB="0" distL="0" distR="0" wp14:anchorId="4A097487" wp14:editId="43674A7B">
-            <wp:extent cx="5727700" cy="3977005"/>
-            <wp:effectExtent l="0" t="0" r="0" b="0"/>
+          <wp:inline distT="0" distB="0" distL="0" distR="0" wp14:anchorId="3F22E83B" wp14:editId="3933EBB6">
+            <wp:extent cx="4533900" cy="3148095"/>
+            <wp:effectExtent l="0" t="0" r="0" b="1905"/>
             <wp:docPr id="1" name="Picture 1"/>
-            <wp:cNvGraphicFramePr>
-              <a:graphicFrameLocks xmlns:a="http://schemas.openxmlformats.org/drawingml/2006/main" noChangeAspect="1"/>
-            </wp:cNvGraphicFramePr>
-            <a:graphic xmlns:a="http://schemas.openxmlformats.org/drawingml/2006/main">
-              <a:graphicData uri="http://schemas.openxmlformats.org/drawingml/2006/picture">
-                <pic:pic xmlns:pic="http://schemas.openxmlformats.org/drawingml/2006/picture">
-                  <pic:nvPicPr>
-                    <pic:cNvPr id="1" name=""/>
-                    <pic:cNvPicPr/>
-                  </pic:nvPicPr>
-                  <pic:blipFill>
-                    <a:blip r:embed="rId4"/>
-                    <a:stretch>
-                      <a:fillRect/>
-                    </a:stretch>
-                  </pic:blipFill>
-                  <pic:spPr>
-                    <a:xfrm>
-                      <a:off x="0" y="0"/>
-                      <a:ext cx="5727700" cy="3977005"/>
-                    </a:xfrm>
-                    <a:prstGeom prst="rect">
-                      <a:avLst/>
-                    </a:prstGeom>
-                  </pic:spPr>
-                </pic:pic>
-              </a:graphicData>
-            </a:graphic>
-          </wp:inline>
-        </w:drawing>
-      </w:r>
-    </w:p>
-    <w:p/>
-    <w:p/>
-    <w:p/>
-    <w:p>
-      <w:proofErr w:type="spellStart"/>
-      <w:r>
-        <w:t>npm</w:t>
-      </w:r>
-      <w:proofErr w:type="spellEnd"/>
-      <w:r>
-        <w:t xml:space="preserve"> install -g </w:t>
-      </w:r>
-      <w:proofErr w:type="spellStart"/>
-      <w:r>
-        <w:t>appium</w:t>
-      </w:r>
-      <w:proofErr w:type="spellEnd"/>
-    </w:p>
-    <w:p/>
-    <w:p/>
-    <w:p>
-      <w:r>
-        <w:t xml:space="preserve">Step 6 : Check if </w:t>
-      </w:r>
-      <w:proofErr w:type="spellStart"/>
-      <w:r>
-        <w:t>appium</w:t>
-      </w:r>
-      <w:proofErr w:type="spellEnd"/>
-      <w:r>
-        <w:t xml:space="preserve"> is installed</w:t>
-      </w:r>
-    </w:p>
-    <w:p>
-      <w:proofErr w:type="spellStart"/>
-      <w:r>
-        <w:t>appium</w:t>
-      </w:r>
-      <w:proofErr w:type="spellEnd"/>
-      <w:r>
-        <w:t xml:space="preserve"> -v where </w:t>
-      </w:r>
-      <w:r>
-        <w:t>Appium</w:t>
-      </w:r>
-    </w:p>
-    <w:p/>
-    <w:p/>
-    <w:p/>
-    <w:p/>
-    <w:p>
-      <w:r>
-        <w:t xml:space="preserve">Step 7 : Start </w:t>
-      </w:r>
-      <w:proofErr w:type="spellStart"/>
-      <w:r>
-        <w:t>appium</w:t>
-      </w:r>
-      <w:proofErr w:type="spellEnd"/>
-      <w:r>
-        <w:t xml:space="preserve"> </w:t>
-      </w:r>
-    </w:p>
-    <w:p/>
-    <w:p>
-      <w:proofErr w:type="spellStart"/>
-      <w:r>
-        <w:t>appium</w:t>
-      </w:r>
-      <w:proofErr w:type="spellEnd"/>
-    </w:p>
-    <w:p/>
-    <w:p/>
-    <w:p/>
-    <w:p>
-      <w:r>
-        <w:t>Install Android Studio</w:t>
-      </w:r>
-    </w:p>
-    <w:p/>
-    <w:p/>
-    <w:p>
-      <w:r>
-        <w:t xml:space="preserve">Test installation </w:t>
-      </w:r>
-    </w:p>
-    <w:p/>
-    <w:p>
-      <w:r>
-        <w:t>Appium-doctor --android</w:t>
-      </w:r>
-    </w:p>
-    <w:p>
-      <w:r>
-        <w:lastRenderedPageBreak/>
-        <w:drawing>
-          <wp:inline distT="0" distB="0" distL="0" distR="0" wp14:anchorId="0F666125" wp14:editId="7732C8E2">
-            <wp:extent cx="5727700" cy="4112260"/>
-            <wp:effectExtent l="0" t="0" r="0" b="2540"/>
-            <wp:docPr id="2" name="Picture 2"/>
             <wp:cNvGraphicFramePr>
               <a:graphicFrameLocks xmlns:a="http://schemas.openxmlformats.org/drawingml/2006/main" noChangeAspect="1"/>
             </wp:cNvGraphicFramePr>
@@ -160,7 +77,7 @@
                   <pic:spPr>
                     <a:xfrm>
                       <a:off x="0" y="0"/>
-                      <a:ext cx="5727700" cy="4112260"/>
+                      <a:ext cx="4548523" cy="3158248"/>
                     </a:xfrm>
                     <a:prstGeom prst="rect">
                       <a:avLst/>
@@ -175,87 +92,597 @@
     </w:p>
     <w:p/>
     <w:p/>
-    <w:p/>
-    <w:p/>
-    <w:p/>
-    <w:p/>
-    <w:p/>
-    <w:p/>
-    <w:p/>
-    <w:p>
+    <w:p>
+      <w:pPr>
+        <w:pStyle w:val="ListParagraph"/>
+        <w:numPr>
+          <w:ilvl w:val="0"/>
+          <w:numId w:val="1"/>
+        </w:numPr>
+      </w:pPr>
+      <w:r>
+        <w:t>Install Appium on your machine</w:t>
+      </w:r>
+    </w:p>
+    <w:p>
+      <w:pPr>
+        <w:pStyle w:val="ListParagraph"/>
+        <w:numPr>
+          <w:ilvl w:val="1"/>
+          <w:numId w:val="1"/>
+        </w:numPr>
+      </w:pPr>
+      <w:r>
+        <w:t>“</w:t>
+      </w:r>
+      <w:proofErr w:type="spellStart"/>
+      <w:r>
+        <w:t>npm</w:t>
+      </w:r>
+      <w:proofErr w:type="spellEnd"/>
+      <w:r>
+        <w:t xml:space="preserve"> install -g </w:t>
+      </w:r>
+      <w:r>
+        <w:t>Appium</w:t>
+      </w:r>
+      <w:r>
+        <w:t>”</w:t>
+      </w:r>
+    </w:p>
+    <w:p>
+      <w:pPr>
+        <w:pStyle w:val="ListParagraph"/>
+        <w:ind w:left="1440"/>
+      </w:pPr>
+    </w:p>
+    <w:p>
+      <w:pPr>
+        <w:pStyle w:val="ListParagraph"/>
+        <w:numPr>
+          <w:ilvl w:val="0"/>
+          <w:numId w:val="1"/>
+        </w:numPr>
+      </w:pPr>
+      <w:r>
+        <w:t xml:space="preserve">Check if </w:t>
+      </w:r>
+      <w:proofErr w:type="spellStart"/>
+      <w:r>
+        <w:t>appium</w:t>
+      </w:r>
+      <w:proofErr w:type="spellEnd"/>
+      <w:r>
+        <w:t xml:space="preserve"> is installed</w:t>
+      </w:r>
+    </w:p>
+    <w:p>
+      <w:pPr>
+        <w:pStyle w:val="ListParagraph"/>
+        <w:numPr>
+          <w:ilvl w:val="1"/>
+          <w:numId w:val="1"/>
+        </w:numPr>
+      </w:pPr>
+      <w:r>
+        <w:t>“</w:t>
+      </w:r>
+      <w:proofErr w:type="spellStart"/>
+      <w:r>
+        <w:t>appium</w:t>
+      </w:r>
+      <w:proofErr w:type="spellEnd"/>
+      <w:r>
+        <w:t xml:space="preserve"> -v</w:t>
+      </w:r>
+    </w:p>
+    <w:p>
+      <w:pPr>
+        <w:pStyle w:val="ListParagraph"/>
+        <w:numPr>
+          <w:ilvl w:val="1"/>
+          <w:numId w:val="1"/>
+        </w:numPr>
+      </w:pPr>
+      <w:r>
+        <w:t>“</w:t>
+      </w:r>
+      <w:r>
+        <w:t>where Appium</w:t>
+      </w:r>
+      <w:r>
+        <w:t>”</w:t>
+      </w:r>
+    </w:p>
+    <w:p>
+      <w:pPr>
+        <w:pStyle w:val="ListParagraph"/>
+        <w:numPr>
+          <w:ilvl w:val="0"/>
+          <w:numId w:val="1"/>
+        </w:numPr>
+      </w:pPr>
+      <w:r>
+        <w:t>Dot Net might be required 4.6.1 – Depends upon the system. See if any installation asks for it.</w:t>
+      </w:r>
+    </w:p>
+    <w:p>
+      <w:pPr>
+        <w:pStyle w:val="ListParagraph"/>
+        <w:ind w:left="1440"/>
+      </w:pPr>
+    </w:p>
+    <w:p>
+      <w:pPr>
+        <w:pStyle w:val="ListParagraph"/>
+        <w:numPr>
+          <w:ilvl w:val="0"/>
+          <w:numId w:val="1"/>
+        </w:numPr>
+      </w:pPr>
+      <w:r>
+        <w:t>Install Android Studio</w:t>
+      </w:r>
+    </w:p>
+    <w:p>
+      <w:pPr>
+        <w:pStyle w:val="ListParagraph"/>
+        <w:numPr>
+          <w:ilvl w:val="1"/>
+          <w:numId w:val="1"/>
+        </w:numPr>
+      </w:pPr>
+      <w:r>
+        <w:t>Download SDKs and create an emulator</w:t>
+      </w:r>
+    </w:p>
+    <w:p>
+      <w:pPr>
+        <w:pStyle w:val="ListParagraph"/>
+        <w:numPr>
+          <w:ilvl w:val="1"/>
+          <w:numId w:val="1"/>
+        </w:numPr>
+      </w:pPr>
+      <w:r>
+        <w:t>Follow Android Studio guide</w:t>
+      </w:r>
+    </w:p>
+    <w:p>
+      <w:pPr>
+        <w:pStyle w:val="ListParagraph"/>
+        <w:numPr>
+          <w:ilvl w:val="0"/>
+          <w:numId w:val="1"/>
+        </w:numPr>
+      </w:pPr>
+      <w:r>
+        <w:t>Install Appium Doctor to test your Appium setup</w:t>
+      </w:r>
+    </w:p>
+    <w:p>
+      <w:pPr>
+        <w:pStyle w:val="ListParagraph"/>
+        <w:numPr>
+          <w:ilvl w:val="1"/>
+          <w:numId w:val="1"/>
+        </w:numPr>
+      </w:pPr>
+      <w:r>
+        <w:t>Execute to check if everything is installed perfectly “</w:t>
+      </w:r>
+      <w:r>
+        <w:t xml:space="preserve">Appium-doctor </w:t>
+      </w:r>
+      <w:r>
+        <w:t>–</w:t>
+      </w:r>
+      <w:r>
+        <w:t>android</w:t>
+      </w:r>
+      <w:r>
+        <w:t>”</w:t>
+      </w:r>
+    </w:p>
+    <w:p>
+      <w:pPr>
+        <w:pStyle w:val="ListParagraph"/>
+        <w:numPr>
+          <w:ilvl w:val="0"/>
+          <w:numId w:val="1"/>
+        </w:numPr>
+      </w:pPr>
       <w:r>
         <w:t xml:space="preserve">Install </w:t>
       </w:r>
       <w:proofErr w:type="spellStart"/>
       <w:r>
-        <w:t>pycharm</w:t>
+        <w:t>Pycharm</w:t>
       </w:r>
       <w:proofErr w:type="spellEnd"/>
-    </w:p>
-    <w:p/>
-    <w:p/>
-    <w:p>
+      <w:r>
+        <w:t xml:space="preserve"> IDE – For coding – You can use any IDE or even Notepad if you prefer</w:t>
+      </w:r>
+    </w:p>
+    <w:p>
+      <w:pPr>
+        <w:pStyle w:val="ListParagraph"/>
+        <w:numPr>
+          <w:ilvl w:val="1"/>
+          <w:numId w:val="1"/>
+        </w:numPr>
+      </w:pPr>
+      <w:r>
+        <w:t>Set Python interpreter</w:t>
+      </w:r>
+    </w:p>
+    <w:p>
+      <w:pPr>
+        <w:pStyle w:val="ListParagraph"/>
+        <w:numPr>
+          <w:ilvl w:val="0"/>
+          <w:numId w:val="1"/>
+        </w:numPr>
+      </w:pPr>
+      <w:r>
+        <w:t xml:space="preserve">Create account on the </w:t>
+      </w:r>
+      <w:proofErr w:type="spellStart"/>
+      <w:r>
+        <w:t>todoist</w:t>
+      </w:r>
+      <w:proofErr w:type="spellEnd"/>
+    </w:p>
+    <w:p>
+      <w:pPr>
+        <w:pStyle w:val="ListParagraph"/>
+        <w:numPr>
+          <w:ilvl w:val="1"/>
+          <w:numId w:val="1"/>
+        </w:numPr>
+      </w:pPr>
+      <w:r>
+        <w:t xml:space="preserve">Username: </w:t>
+      </w:r>
+      <w:hyperlink r:id="rId6" w:history="1">
+        <w:r>
+          <w:rPr>
+            <w:rStyle w:val="Hyperlink"/>
+          </w:rPr>
+          <w:t>depinder@gmail.com</w:t>
+        </w:r>
+      </w:hyperlink>
+    </w:p>
+    <w:p>
+      <w:pPr>
+        <w:pStyle w:val="ListParagraph"/>
+        <w:numPr>
+          <w:ilvl w:val="1"/>
+          <w:numId w:val="1"/>
+        </w:numPr>
+      </w:pPr>
+      <w:r>
+        <w:t xml:space="preserve">Password: </w:t>
+      </w:r>
+      <w:proofErr w:type="spellStart"/>
+      <w:r>
+        <w:t>testassignment</w:t>
+      </w:r>
+      <w:proofErr w:type="spellEnd"/>
+    </w:p>
+    <w:p>
+      <w:pPr>
+        <w:pStyle w:val="ListParagraph"/>
+        <w:numPr>
+          <w:ilvl w:val="1"/>
+          <w:numId w:val="1"/>
+        </w:numPr>
+      </w:pPr>
+      <w:r>
+        <w:t xml:space="preserve">API Token : </w:t>
+      </w:r>
+      <w:r>
+        <w:t>49a99883576f8eb3343859b79e0bdcdab3cf91ac</w:t>
+      </w:r>
+    </w:p>
+    <w:p>
+      <w:pPr>
+        <w:pStyle w:val="ListParagraph"/>
+        <w:numPr>
+          <w:ilvl w:val="0"/>
+          <w:numId w:val="1"/>
+        </w:numPr>
+      </w:pPr>
+      <w:r>
+        <w:t>Install Python and libs</w:t>
+      </w:r>
+    </w:p>
+    <w:p>
+      <w:pPr>
+        <w:pStyle w:val="ListParagraph"/>
+        <w:numPr>
+          <w:ilvl w:val="1"/>
+          <w:numId w:val="1"/>
+        </w:numPr>
+      </w:pPr>
+      <w:r>
+        <w:t>“p</w:t>
+      </w:r>
+      <w:r>
+        <w:t>ip install Appium-python-client</w:t>
+      </w:r>
+      <w:r>
+        <w:t>”</w:t>
+      </w:r>
+      <w:r>
+        <w:t xml:space="preserve"> (this will automatically install selenium)</w:t>
+      </w:r>
+    </w:p>
+    <w:p>
+      <w:pPr>
+        <w:pStyle w:val="ListParagraph"/>
+        <w:numPr>
+          <w:ilvl w:val="1"/>
+          <w:numId w:val="1"/>
+        </w:numPr>
+      </w:pPr>
+      <w:r>
+        <w:t>“pip install pandas”</w:t>
+      </w:r>
+    </w:p>
+    <w:p>
+      <w:pPr>
+        <w:pStyle w:val="ListParagraph"/>
+        <w:numPr>
+          <w:ilvl w:val="0"/>
+          <w:numId w:val="1"/>
+        </w:numPr>
+      </w:pPr>
       <w:r>
         <w:lastRenderedPageBreak/>
+        <w:t xml:space="preserve">Install JRE  - will help in recognizing </w:t>
+      </w:r>
+      <w:proofErr w:type="spellStart"/>
+      <w:r>
+        <w:t>ui</w:t>
+      </w:r>
+      <w:proofErr w:type="spellEnd"/>
+      <w:r>
+        <w:t xml:space="preserve"> elements on emulator/device</w:t>
+      </w:r>
+    </w:p>
+    <w:p>
+      <w:pPr>
+        <w:pStyle w:val="ListParagraph"/>
+        <w:numPr>
+          <w:ilvl w:val="0"/>
+          <w:numId w:val="1"/>
+        </w:numPr>
+      </w:pPr>
+      <w:r>
+        <w:t xml:space="preserve">Declare </w:t>
+      </w:r>
+      <w:proofErr w:type="spellStart"/>
+      <w:r>
+        <w:t>Android_Home</w:t>
+      </w:r>
+      <w:proofErr w:type="spellEnd"/>
+      <w:r>
+        <w:t xml:space="preserve"> and </w:t>
+      </w:r>
+      <w:proofErr w:type="spellStart"/>
+      <w:r>
+        <w:t>JAVA_Home</w:t>
+      </w:r>
+      <w:proofErr w:type="spellEnd"/>
+      <w:r>
+        <w:t xml:space="preserve"> in environment variables</w:t>
+      </w:r>
+      <w:r>
+        <w:t xml:space="preserve"> and update PATH</w:t>
+      </w:r>
+    </w:p>
+    <w:p>
+      <w:pPr>
+        <w:pStyle w:val="ListParagraph"/>
+        <w:numPr>
+          <w:ilvl w:val="1"/>
+          <w:numId w:val="1"/>
+        </w:numPr>
+      </w:pPr>
+      <w:r>
+        <w:t xml:space="preserve">PATH: </w:t>
+      </w:r>
+      <w:r>
+        <w:t>%ANDROID_HOME%\tools;%ANDROID_HOME%\platform-tools</w:t>
+      </w:r>
+    </w:p>
+    <w:p>
+      <w:pPr>
+        <w:pStyle w:val="ListParagraph"/>
+        <w:numPr>
+          <w:ilvl w:val="1"/>
+          <w:numId w:val="1"/>
+        </w:numPr>
+      </w:pPr>
+      <w:r>
+        <w:t>ANDROID_HOME</w:t>
+      </w:r>
+      <w:r>
+        <w:t xml:space="preserve"> </w:t>
+      </w:r>
+      <w:r>
+        <w:t xml:space="preserve"> </w:t>
+      </w:r>
+      <w:r>
+        <w:t>C:\Users\Depinder Bharti\</w:t>
+      </w:r>
+      <w:proofErr w:type="spellStart"/>
+      <w:r>
+        <w:t>AppData</w:t>
+      </w:r>
+      <w:proofErr w:type="spellEnd"/>
+      <w:r>
+        <w:t>\Local\Android\</w:t>
+      </w:r>
+      <w:proofErr w:type="spellStart"/>
+      <w:r>
+        <w:t>Sdk</w:t>
+      </w:r>
+      <w:proofErr w:type="spellEnd"/>
+    </w:p>
+    <w:p>
+      <w:pPr>
+        <w:pStyle w:val="ListParagraph"/>
+        <w:numPr>
+          <w:ilvl w:val="1"/>
+          <w:numId w:val="1"/>
+        </w:numPr>
+      </w:pPr>
+      <w:r>
+        <w:t>JAVA_HOME {your install location}</w:t>
+      </w:r>
+    </w:p>
+    <w:p>
+      <w:pPr>
+        <w:pStyle w:val="ListParagraph"/>
+        <w:numPr>
+          <w:ilvl w:val="0"/>
+          <w:numId w:val="1"/>
+        </w:numPr>
+      </w:pPr>
+      <w:r>
+        <w:t>Check with Appium doctor if all the installations are fine</w:t>
+      </w:r>
+    </w:p>
+    <w:p>
+      <w:pPr>
+        <w:pStyle w:val="ListParagraph"/>
+        <w:numPr>
+          <w:ilvl w:val="0"/>
+          <w:numId w:val="1"/>
+        </w:numPr>
+      </w:pPr>
+      <w:r>
+        <w:t>Start Appium “</w:t>
+      </w:r>
+      <w:proofErr w:type="spellStart"/>
+      <w:r>
+        <w:t>appium</w:t>
+      </w:r>
+      <w:proofErr w:type="spellEnd"/>
+      <w:r>
+        <w:t>”</w:t>
+      </w:r>
+    </w:p>
+    <w:p>
+      <w:pPr>
+        <w:pStyle w:val="ListParagraph"/>
+        <w:numPr>
+          <w:ilvl w:val="0"/>
+          <w:numId w:val="1"/>
+        </w:numPr>
+      </w:pPr>
+      <w:r>
+        <w:t xml:space="preserve">This test assumes that the </w:t>
+      </w:r>
+      <w:proofErr w:type="spellStart"/>
+      <w:r>
+        <w:t>apk</w:t>
+      </w:r>
+      <w:proofErr w:type="spellEnd"/>
+      <w:r>
+        <w:t xml:space="preserve"> is already installed on the device – if not it can be passed as Appium parameter.</w:t>
+      </w:r>
+    </w:p>
+    <w:p>
+      <w:pPr>
+        <w:pStyle w:val="ListParagraph"/>
+        <w:ind w:left="1440"/>
+      </w:pPr>
+    </w:p>
+    <w:p>
+      <w:pPr>
+        <w:ind w:left="1080"/>
+      </w:pPr>
+    </w:p>
+    <w:p>
+      <w:pPr>
+        <w:pStyle w:val="ListParagraph"/>
+        <w:ind w:left="1440"/>
+      </w:pPr>
+    </w:p>
+    <w:p/>
+    <w:p/>
+    <w:p>
+      <w:pPr>
+        <w:rPr>
+          <w:b/>
+          <w:bCs/>
+          <w:u w:val="single"/>
+        </w:rPr>
+      </w:pPr>
+      <w:r>
+        <w:rPr>
+          <w:b/>
+          <w:bCs/>
+          <w:u w:val="single"/>
+        </w:rPr>
+        <w:t>Debug</w:t>
+      </w:r>
+      <w:r>
+        <w:rPr>
+          <w:b/>
+          <w:bCs/>
+          <w:u w:val="single"/>
+        </w:rPr>
+        <w:t xml:space="preserve"> Tips</w:t>
+      </w:r>
+    </w:p>
+    <w:p/>
+    <w:p>
+      <w:pPr>
+        <w:rPr>
+          <w:b/>
+          <w:bCs/>
+          <w:u w:val="single"/>
+        </w:rPr>
+      </w:pPr>
+      <w:r>
+        <w:rPr>
+          <w:b/>
+          <w:bCs/>
+          <w:u w:val="single"/>
+        </w:rPr>
+        <w:t>Check device name</w:t>
+      </w:r>
+    </w:p>
+    <w:p>
+      <w:r>
+        <w:t>Check for device name</w:t>
+      </w:r>
+      <w:r>
+        <w:t xml:space="preserve"> for using in the testcase setup – “</w:t>
+      </w:r>
+      <w:proofErr w:type="spellStart"/>
+      <w:r>
+        <w:t>adb</w:t>
+      </w:r>
+      <w:proofErr w:type="spellEnd"/>
+      <w:r>
+        <w:t xml:space="preserve"> devices”</w:t>
+      </w:r>
+    </w:p>
+    <w:p>
+      <w:r>
+        <w:rPr>
+          <w:noProof/>
+        </w:rPr>
         <w:drawing>
-          <wp:inline distT="0" distB="0" distL="0" distR="0" wp14:anchorId="3C19EF41" wp14:editId="7E58E691">
-            <wp:extent cx="5727700" cy="4246245"/>
-            <wp:effectExtent l="0" t="0" r="0" b="0"/>
-            <wp:docPr id="3" name="Picture 3"/>
-            <wp:cNvGraphicFramePr>
-              <a:graphicFrameLocks xmlns:a="http://schemas.openxmlformats.org/drawingml/2006/main" noChangeAspect="1"/>
-            </wp:cNvGraphicFramePr>
-            <a:graphic xmlns:a="http://schemas.openxmlformats.org/drawingml/2006/main">
-              <a:graphicData uri="http://schemas.openxmlformats.org/drawingml/2006/picture">
-                <pic:pic xmlns:pic="http://schemas.openxmlformats.org/drawingml/2006/picture">
-                  <pic:nvPicPr>
-                    <pic:cNvPr id="1" name=""/>
-                    <pic:cNvPicPr/>
-                  </pic:nvPicPr>
-                  <pic:blipFill>
-                    <a:blip r:embed="rId6"/>
-                    <a:stretch>
-                      <a:fillRect/>
-                    </a:stretch>
-                  </pic:blipFill>
-                  <pic:spPr>
-                    <a:xfrm>
-                      <a:off x="0" y="0"/>
-                      <a:ext cx="5727700" cy="4246245"/>
-                    </a:xfrm>
-                    <a:prstGeom prst="rect">
-                      <a:avLst/>
-                    </a:prstGeom>
-                  </pic:spPr>
-                </pic:pic>
-              </a:graphicData>
-            </a:graphic>
-          </wp:inline>
-        </w:drawing>
-      </w:r>
-    </w:p>
-    <w:p/>
-    <w:p/>
-    <w:p>
-      <w:r>
-        <w:t>This will most likely require a system reboot. It’s better to provide system reboot at this stage.</w:t>
-      </w:r>
-    </w:p>
-    <w:p/>
-    <w:p/>
-    <w:p>
-      <w:r>
-        <w:t>Basic Android studio Setup</w:t>
-      </w:r>
-    </w:p>
-    <w:p>
-      <w:r>
-        <w:lastRenderedPageBreak/>
-        <w:drawing>
-          <wp:inline distT="0" distB="0" distL="0" distR="0" wp14:anchorId="177C5031" wp14:editId="52CF3401">
-            <wp:extent cx="5727700" cy="4766945"/>
-            <wp:effectExtent l="0" t="0" r="0" b="0"/>
-            <wp:docPr id="4" name="Picture 4"/>
+          <wp:inline distT="0" distB="0" distL="0" distR="0" wp14:anchorId="5ECB42BC" wp14:editId="36CC04C8">
+            <wp:extent cx="5727700" cy="1572895"/>
+            <wp:effectExtent l="0" t="0" r="0" b="1905"/>
+            <wp:docPr id="13" name="Picture 13"/>
             <wp:cNvGraphicFramePr>
               <a:graphicFrameLocks xmlns:a="http://schemas.openxmlformats.org/drawingml/2006/main" noChangeAspect="1"/>
             </wp:cNvGraphicFramePr>
@@ -275,7 +702,7 @@
                   <pic:spPr>
                     <a:xfrm>
                       <a:off x="0" y="0"/>
-                      <a:ext cx="5727700" cy="4766945"/>
+                      <a:ext cx="5727700" cy="1572895"/>
                     </a:xfrm>
                     <a:prstGeom prst="rect">
                       <a:avLst/>
@@ -290,23 +717,186 @@
     </w:p>
     <w:p/>
     <w:p/>
-    <w:p/>
-    <w:p/>
-    <w:p>
-      <w:r>
-        <w:t>Open AVD manager and check your new AVD or edit if required</w:t>
-      </w:r>
-    </w:p>
-    <w:p/>
-    <w:p/>
-    <w:p>
-      <w:r>
+    <w:p>
+      <w:pPr>
+        <w:rPr>
+          <w:b/>
+          <w:bCs/>
+          <w:u w:val="single"/>
+        </w:rPr>
+      </w:pPr>
+      <w:r>
+        <w:rPr>
+          <w:b/>
+          <w:bCs/>
+          <w:u w:val="single"/>
+        </w:rPr>
+        <w:t xml:space="preserve">Check </w:t>
+      </w:r>
+      <w:proofErr w:type="spellStart"/>
+      <w:r>
+        <w:rPr>
+          <w:b/>
+          <w:bCs/>
+          <w:u w:val="single"/>
+        </w:rPr>
+        <w:t>appname</w:t>
+      </w:r>
+      <w:proofErr w:type="spellEnd"/>
+      <w:r>
+        <w:rPr>
+          <w:b/>
+          <w:bCs/>
+          <w:u w:val="single"/>
+        </w:rPr>
+        <w:t xml:space="preserve"> and activity name</w:t>
+      </w:r>
+      <w:r>
+        <w:rPr>
+          <w:b/>
+          <w:bCs/>
+          <w:u w:val="single"/>
+        </w:rPr>
+        <w:t>/Launchable activity</w:t>
+      </w:r>
+    </w:p>
+    <w:p>
+      <w:proofErr w:type="spellStart"/>
+      <w:r>
+        <w:t>Adb</w:t>
+      </w:r>
+      <w:proofErr w:type="spellEnd"/>
+      <w:r>
+        <w:t xml:space="preserve"> shell</w:t>
+      </w:r>
+    </w:p>
+    <w:p>
+      <w:proofErr w:type="spellStart"/>
+      <w:r>
+        <w:t>dumpsys</w:t>
+      </w:r>
+      <w:proofErr w:type="spellEnd"/>
+      <w:r>
+        <w:t xml:space="preserve"> window windows| grep -E '</w:t>
+      </w:r>
+      <w:proofErr w:type="spellStart"/>
+      <w:r>
+        <w:t>mObscuringWindow</w:t>
+      </w:r>
+      <w:proofErr w:type="spellEnd"/>
+      <w:r>
+        <w:t>'</w:t>
+      </w:r>
+    </w:p>
+    <w:p>
+      <w:proofErr w:type="spellStart"/>
+      <w:r>
+        <w:t>aapt</w:t>
+      </w:r>
+      <w:proofErr w:type="spellEnd"/>
+      <w:r>
+        <w:t xml:space="preserve"> dump badging {path to </w:t>
+      </w:r>
+      <w:proofErr w:type="spellStart"/>
+      <w:r>
+        <w:t>apk</w:t>
+      </w:r>
+      <w:proofErr w:type="spellEnd"/>
+      <w:r>
+        <w:t>}</w:t>
+      </w:r>
+    </w:p>
+    <w:p/>
+    <w:p>
+      <w:pPr>
+        <w:rPr>
+          <w:b/>
+          <w:bCs/>
+          <w:u w:val="single"/>
+        </w:rPr>
+      </w:pPr>
+      <w:r>
+        <w:rPr>
+          <w:b/>
+          <w:bCs/>
+          <w:u w:val="single"/>
+        </w:rPr>
+        <w:t>Restart daemon if required</w:t>
+      </w:r>
+      <w:r>
+        <w:rPr>
+          <w:b/>
+          <w:bCs/>
+          <w:u w:val="single"/>
+        </w:rPr>
+        <w:t xml:space="preserve"> (if crashes)</w:t>
+      </w:r>
+    </w:p>
+    <w:p>
+      <w:proofErr w:type="spellStart"/>
+      <w:r>
+        <w:t>Adb</w:t>
+      </w:r>
+      <w:proofErr w:type="spellEnd"/>
+      <w:r>
+        <w:t xml:space="preserve"> kill-server</w:t>
+      </w:r>
+    </w:p>
+    <w:p>
+      <w:proofErr w:type="spellStart"/>
+      <w:r>
+        <w:t>Adb</w:t>
+      </w:r>
+      <w:proofErr w:type="spellEnd"/>
+      <w:r>
+        <w:t xml:space="preserve"> start-server</w:t>
+      </w:r>
+    </w:p>
+    <w:p/>
+    <w:p/>
+    <w:p/>
+    <w:p/>
+    <w:p/>
+    <w:p>
+      <w:r>
+        <w:br/>
+      </w:r>
+    </w:p>
+    <w:p/>
+    <w:p/>
+    <w:p/>
+    <w:p>
+      <w:pPr>
+        <w:rPr>
+          <w:b/>
+          <w:bCs/>
+          <w:sz w:val="36"/>
+          <w:szCs w:val="36"/>
+          <w:u w:val="single"/>
+        </w:rPr>
+      </w:pPr>
+      <w:r>
+        <w:rPr>
+          <w:b/>
+          <w:bCs/>
+          <w:sz w:val="36"/>
+          <w:szCs w:val="36"/>
+          <w:u w:val="single"/>
+        </w:rPr>
         <w:lastRenderedPageBreak/>
+        <w:t>Installation Screenshots</w:t>
+      </w:r>
+    </w:p>
+    <w:p>
+      <w:r>
+        <w:rPr>
+          <w:noProof/>
+        </w:rPr>
         <w:drawing>
-          <wp:inline distT="0" distB="0" distL="0" distR="0" wp14:anchorId="43F37BBF" wp14:editId="00179AE2">
-            <wp:extent cx="5727700" cy="3496310"/>
+          <wp:inline distT="0" distB="0" distL="0" distR="0" wp14:anchorId="3619FAB9" wp14:editId="1DB457DC">
+            <wp:extent cx="3581400" cy="2571302"/>
             <wp:effectExtent l="0" t="0" r="0" b="0"/>
-            <wp:docPr id="5" name="Picture 5"/>
+            <wp:docPr id="2" name="Picture 2"/>
             <wp:cNvGraphicFramePr>
               <a:graphicFrameLocks xmlns:a="http://schemas.openxmlformats.org/drawingml/2006/main" noChangeAspect="1"/>
             </wp:cNvGraphicFramePr>
@@ -326,7 +916,7 @@
                   <pic:spPr>
                     <a:xfrm>
                       <a:off x="0" y="0"/>
-                      <a:ext cx="5727700" cy="3496310"/>
+                      <a:ext cx="3598496" cy="2583576"/>
                     </a:xfrm>
                     <a:prstGeom prst="rect">
                       <a:avLst/>
@@ -339,80 +929,126 @@
         </w:drawing>
       </w:r>
     </w:p>
-    <w:p/>
-    <w:p/>
-    <w:p/>
-    <w:p/>
-    <w:p/>
-    <w:p/>
-    <w:p>
-      <w:hyperlink r:id="rId9" w:history="1">
-        <w:r>
-          <w:rPr>
-            <w:rStyle w:val="Hyperlink"/>
-          </w:rPr>
-          <w:t>depinder@gmail.com</w:t>
-        </w:r>
-      </w:hyperlink>
-    </w:p>
-    <w:p>
+    <w:p>
+      <w:r>
+        <w:t xml:space="preserve">Install </w:t>
+      </w:r>
       <w:proofErr w:type="spellStart"/>
       <w:r>
-        <w:t>testassignment</w:t>
+        <w:t>pycharm</w:t>
       </w:r>
       <w:proofErr w:type="spellEnd"/>
     </w:p>
     <w:p/>
     <w:p/>
-    <w:p/>
-    <w:p/>
-    <w:p>
-      <w:r>
-        <w:t xml:space="preserve">API Token : </w:t>
-      </w:r>
-      <w:r>
-        <w:t>49a99883576f8eb3343859b79e0bdcdab3cf91ac</w:t>
-      </w:r>
-    </w:p>
-    <w:p/>
-    <w:p/>
-    <w:p/>
-    <w:p>
-      <w:r>
-        <w:t>API Documentation</w:t>
-      </w:r>
-    </w:p>
-    <w:p/>
-    <w:p>
-      <w:hyperlink r:id="rId10" w:history="1">
-        <w:r>
-          <w:rPr>
-            <w:rStyle w:val="Hyperlink"/>
-          </w:rPr>
-          <w:t>https://developer.todoist.com/sync/v8/?_ga=2.133759630.1663428034.1613452109-64975190.1613452109#overview</w:t>
-        </w:r>
-      </w:hyperlink>
-    </w:p>
-    <w:p/>
-    <w:p/>
-    <w:p/>
-    <w:p/>
-    <w:p/>
-    <w:p/>
-    <w:p/>
-    <w:p>
-      <w:r>
-        <w:t>Install python</w:t>
-      </w:r>
-    </w:p>
+    <w:p>
+      <w:r>
+        <w:rPr>
+          <w:noProof/>
+        </w:rPr>
+        <w:drawing>
+          <wp:inline distT="0" distB="0" distL="0" distR="0" wp14:anchorId="3C19EF41" wp14:editId="7E58E691">
+            <wp:extent cx="3032161" cy="2247900"/>
+            <wp:effectExtent l="0" t="0" r="3175" b="0"/>
+            <wp:docPr id="3" name="Picture 3"/>
+            <wp:cNvGraphicFramePr>
+              <a:graphicFrameLocks xmlns:a="http://schemas.openxmlformats.org/drawingml/2006/main" noChangeAspect="1"/>
+            </wp:cNvGraphicFramePr>
+            <a:graphic xmlns:a="http://schemas.openxmlformats.org/drawingml/2006/main">
+              <a:graphicData uri="http://schemas.openxmlformats.org/drawingml/2006/picture">
+                <pic:pic xmlns:pic="http://schemas.openxmlformats.org/drawingml/2006/picture">
+                  <pic:nvPicPr>
+                    <pic:cNvPr id="1" name=""/>
+                    <pic:cNvPicPr/>
+                  </pic:nvPicPr>
+                  <pic:blipFill>
+                    <a:blip r:embed="rId9"/>
+                    <a:stretch>
+                      <a:fillRect/>
+                    </a:stretch>
+                  </pic:blipFill>
+                  <pic:spPr>
+                    <a:xfrm>
+                      <a:off x="0" y="0"/>
+                      <a:ext cx="3038675" cy="2252729"/>
+                    </a:xfrm>
+                    <a:prstGeom prst="rect">
+                      <a:avLst/>
+                    </a:prstGeom>
+                  </pic:spPr>
+                </pic:pic>
+              </a:graphicData>
+            </a:graphic>
+          </wp:inline>
+        </w:drawing>
+      </w:r>
+    </w:p>
+    <w:p/>
+    <w:p>
+      <w:r>
+        <w:t>Basic Android studio Setup</w:t>
+      </w:r>
+    </w:p>
+    <w:p>
+      <w:r>
+        <w:rPr>
+          <w:noProof/>
+        </w:rPr>
+        <w:drawing>
+          <wp:inline distT="0" distB="0" distL="0" distR="0" wp14:anchorId="177C5031" wp14:editId="52CF3401">
+            <wp:extent cx="2853550" cy="2374900"/>
+            <wp:effectExtent l="0" t="0" r="4445" b="0"/>
+            <wp:docPr id="4" name="Picture 4"/>
+            <wp:cNvGraphicFramePr>
+              <a:graphicFrameLocks xmlns:a="http://schemas.openxmlformats.org/drawingml/2006/main" noChangeAspect="1"/>
+            </wp:cNvGraphicFramePr>
+            <a:graphic xmlns:a="http://schemas.openxmlformats.org/drawingml/2006/main">
+              <a:graphicData uri="http://schemas.openxmlformats.org/drawingml/2006/picture">
+                <pic:pic xmlns:pic="http://schemas.openxmlformats.org/drawingml/2006/picture">
+                  <pic:nvPicPr>
+                    <pic:cNvPr id="1" name=""/>
+                    <pic:cNvPicPr/>
+                  </pic:nvPicPr>
+                  <pic:blipFill>
+                    <a:blip r:embed="rId10"/>
+                    <a:stretch>
+                      <a:fillRect/>
+                    </a:stretch>
+                  </pic:blipFill>
+                  <pic:spPr>
+                    <a:xfrm>
+                      <a:off x="0" y="0"/>
+                      <a:ext cx="2866199" cy="2385427"/>
+                    </a:xfrm>
+                    <a:prstGeom prst="rect">
+                      <a:avLst/>
+                    </a:prstGeom>
+                  </pic:spPr>
+                </pic:pic>
+              </a:graphicData>
+            </a:graphic>
+          </wp:inline>
+        </w:drawing>
+      </w:r>
+    </w:p>
+    <w:p/>
+    <w:p/>
     <w:p>
       <w:r>
         <w:lastRenderedPageBreak/>
+        <w:t>Open AVD manager and check your new AVD or edit if required</w:t>
+      </w:r>
+    </w:p>
+    <w:p>
+      <w:r>
+        <w:rPr>
+          <w:noProof/>
+        </w:rPr>
         <w:drawing>
-          <wp:inline distT="0" distB="0" distL="0" distR="0" wp14:anchorId="31ED3A19" wp14:editId="33AEC922">
-            <wp:extent cx="5727700" cy="3634105"/>
+          <wp:inline distT="0" distB="0" distL="0" distR="0" wp14:anchorId="43F37BBF" wp14:editId="00179AE2">
+            <wp:extent cx="3835400" cy="2341210"/>
             <wp:effectExtent l="0" t="0" r="0" b="0"/>
-            <wp:docPr id="8" name="Picture 8"/>
+            <wp:docPr id="5" name="Picture 5"/>
             <wp:cNvGraphicFramePr>
               <a:graphicFrameLocks xmlns:a="http://schemas.openxmlformats.org/drawingml/2006/main" noChangeAspect="1"/>
             </wp:cNvGraphicFramePr>
@@ -432,7 +1068,7 @@
                   <pic:spPr>
                     <a:xfrm>
                       <a:off x="0" y="0"/>
-                      <a:ext cx="5727700" cy="3634105"/>
+                      <a:ext cx="3843598" cy="2346214"/>
                     </a:xfrm>
                     <a:prstGeom prst="rect">
                       <a:avLst/>
@@ -445,21 +1081,21 @@
         </w:drawing>
       </w:r>
     </w:p>
-    <w:p/>
-    <w:p/>
-    <w:p>
-      <w:r>
-        <w:t>Create a new project and configure python interpreter</w:t>
-      </w:r>
-    </w:p>
-    <w:p/>
-    <w:p>
-      <w:r>
+    <w:p>
+      <w:r>
+        <w:t>Install python</w:t>
+      </w:r>
+    </w:p>
+    <w:p>
+      <w:r>
+        <w:rPr>
+          <w:noProof/>
+        </w:rPr>
         <w:drawing>
-          <wp:inline distT="0" distB="0" distL="0" distR="0" wp14:anchorId="025A213D" wp14:editId="020A6143">
-            <wp:extent cx="5727700" cy="4439920"/>
-            <wp:effectExtent l="0" t="0" r="0" b="5080"/>
-            <wp:docPr id="9" name="Picture 9"/>
+          <wp:inline distT="0" distB="0" distL="0" distR="0" wp14:anchorId="31ED3A19" wp14:editId="33AEC922">
+            <wp:extent cx="3949700" cy="2506001"/>
+            <wp:effectExtent l="0" t="0" r="0" b="0"/>
+            <wp:docPr id="8" name="Picture 8"/>
             <wp:cNvGraphicFramePr>
               <a:graphicFrameLocks xmlns:a="http://schemas.openxmlformats.org/drawingml/2006/main" noChangeAspect="1"/>
             </wp:cNvGraphicFramePr>
@@ -479,7 +1115,7 @@
                   <pic:spPr>
                     <a:xfrm>
                       <a:off x="0" y="0"/>
-                      <a:ext cx="5727700" cy="4439920"/>
+                      <a:ext cx="3956202" cy="2510126"/>
                     </a:xfrm>
                     <a:prstGeom prst="rect">
                       <a:avLst/>
@@ -492,14 +1128,22 @@
         </w:drawing>
       </w:r>
     </w:p>
-    <w:p>
-      <w:r>
-        <w:lastRenderedPageBreak/>
+    <w:p/>
+    <w:p>
+      <w:r>
+        <w:t>Create a new project and configure python interpreter</w:t>
+      </w:r>
+    </w:p>
+    <w:p>
+      <w:r>
+        <w:rPr>
+          <w:noProof/>
+        </w:rPr>
         <w:drawing>
-          <wp:inline distT="0" distB="0" distL="0" distR="0" wp14:anchorId="69945412" wp14:editId="307C3CC2">
-            <wp:extent cx="5727700" cy="3312160"/>
-            <wp:effectExtent l="0" t="0" r="0" b="2540"/>
-            <wp:docPr id="10" name="Picture 10"/>
+          <wp:inline distT="0" distB="0" distL="0" distR="0" wp14:anchorId="025A213D" wp14:editId="020A6143">
+            <wp:extent cx="4216400" cy="3268411"/>
+            <wp:effectExtent l="0" t="0" r="0" b="0"/>
+            <wp:docPr id="9" name="Picture 9"/>
             <wp:cNvGraphicFramePr>
               <a:graphicFrameLocks xmlns:a="http://schemas.openxmlformats.org/drawingml/2006/main" noChangeAspect="1"/>
             </wp:cNvGraphicFramePr>
@@ -519,7 +1163,7 @@
                   <pic:spPr>
                     <a:xfrm>
                       <a:off x="0" y="0"/>
-                      <a:ext cx="5727700" cy="3312160"/>
+                      <a:ext cx="4225158" cy="3275200"/>
                     </a:xfrm>
                     <a:prstGeom prst="rect">
                       <a:avLst/>
@@ -532,15 +1176,17 @@
         </w:drawing>
       </w:r>
     </w:p>
-    <w:p/>
-    <w:p/>
-    <w:p>
-      <w:r>
+    <w:p>
+      <w:r>
+        <w:rPr>
+          <w:noProof/>
+        </w:rPr>
+        <w:lastRenderedPageBreak/>
         <w:drawing>
-          <wp:inline distT="0" distB="0" distL="0" distR="0" wp14:anchorId="013E0C67" wp14:editId="350028A5">
-            <wp:extent cx="5727700" cy="1494790"/>
-            <wp:effectExtent l="0" t="0" r="0" b="3810"/>
-            <wp:docPr id="11" name="Picture 11"/>
+          <wp:inline distT="0" distB="0" distL="0" distR="0" wp14:anchorId="69945412" wp14:editId="307C3CC2">
+            <wp:extent cx="5727700" cy="3312160"/>
+            <wp:effectExtent l="0" t="0" r="0" b="2540"/>
+            <wp:docPr id="10" name="Picture 10"/>
             <wp:cNvGraphicFramePr>
               <a:graphicFrameLocks xmlns:a="http://schemas.openxmlformats.org/drawingml/2006/main" noChangeAspect="1"/>
             </wp:cNvGraphicFramePr>
@@ -560,7 +1206,7 @@
                   <pic:spPr>
                     <a:xfrm>
                       <a:off x="0" y="0"/>
-                      <a:ext cx="5727700" cy="1494790"/>
+                      <a:ext cx="5727700" cy="3312160"/>
                     </a:xfrm>
                     <a:prstGeom prst="rect">
                       <a:avLst/>
@@ -577,79 +1223,18 @@
     <w:p/>
     <w:p>
       <w:r>
-        <w:t xml:space="preserve">Pip install </w:t>
-      </w:r>
-      <w:proofErr w:type="spellStart"/>
-      <w:r>
-        <w:t>unittest</w:t>
-      </w:r>
-      <w:proofErr w:type="spellEnd"/>
-      <w:r>
-        <w:t>. (not found)</w:t>
-      </w:r>
-    </w:p>
-    <w:p>
-      <w:r>
-        <w:t>Pip install selenium</w:t>
-      </w:r>
-    </w:p>
-    <w:p>
-      <w:r>
-        <w:t>Pip install Appium-python-client</w:t>
-      </w:r>
-      <w:r>
-        <w:t xml:space="preserve"> (this will automatically install selenium)</w:t>
-      </w:r>
-    </w:p>
-    <w:p/>
-    <w:p/>
-    <w:p/>
-    <w:p>
-      <w:r>
         <w:t>Environment variables</w:t>
       </w:r>
     </w:p>
-    <w:p/>
-    <w:p>
-      <w:r>
-        <w:t>%ANDROID_HOME%\tools;%ANDROID_HOME%\platform-tools</w:t>
-      </w:r>
-    </w:p>
-    <w:p>
-      <w:r>
-        <w:t>ANDROID_HOME</w:t>
-      </w:r>
-      <w:r>
-        <w:t xml:space="preserve"> </w:t>
-      </w:r>
-      <w:r>
-        <w:t xml:space="preserve"> </w:t>
-      </w:r>
-      <w:r>
-        <w:t>C:\Users\Depinder Bharti\</w:t>
-      </w:r>
-      <w:proofErr w:type="spellStart"/>
-      <w:r>
-        <w:t>AppData</w:t>
-      </w:r>
-      <w:proofErr w:type="spellEnd"/>
-      <w:r>
-        <w:t>\Local\Android\</w:t>
-      </w:r>
-      <w:proofErr w:type="spellStart"/>
-      <w:r>
-        <w:t>Sdk</w:t>
-      </w:r>
-      <w:proofErr w:type="spellEnd"/>
-    </w:p>
-    <w:p/>
-    <w:p>
-      <w:r>
-        <w:lastRenderedPageBreak/>
+    <w:p>
+      <w:r>
+        <w:rPr>
+          <w:noProof/>
+        </w:rPr>
         <w:drawing>
           <wp:inline distT="0" distB="0" distL="0" distR="0" wp14:anchorId="26F37756" wp14:editId="5E703DDB">
-            <wp:extent cx="5194300" cy="6007100"/>
-            <wp:effectExtent l="0" t="0" r="0" b="0"/>
+            <wp:extent cx="3118776" cy="3606800"/>
+            <wp:effectExtent l="0" t="0" r="5715" b="0"/>
             <wp:docPr id="12" name="Picture 12"/>
             <wp:cNvGraphicFramePr>
               <a:graphicFrameLocks xmlns:a="http://schemas.openxmlformats.org/drawingml/2006/main" noChangeAspect="1"/>
@@ -670,7 +1255,7 @@
                   <pic:spPr>
                     <a:xfrm>
                       <a:off x="0" y="0"/>
-                      <a:ext cx="5194300" cy="6007100"/>
+                      <a:ext cx="3123704" cy="3612500"/>
                     </a:xfrm>
                     <a:prstGeom prst="rect">
                       <a:avLst/>
@@ -684,74 +1269,86 @@
       </w:r>
     </w:p>
     <w:p/>
-    <w:p/>
-    <w:p/>
-    <w:p/>
-    <w:p>
-      <w:r>
-        <w:t>Create AVD</w:t>
-      </w:r>
-    </w:p>
-    <w:p>
-      <w:pPr>
-        <w:pStyle w:val="HTMLPreformatted"/>
-        <w:shd w:val="clear" w:color="auto" w:fill="F5F5F5"/>
-        <w:spacing w:after="300" w:line="300" w:lineRule="atLeast"/>
-        <w:rPr>
-          <w:rFonts w:ascii="Monaco" w:hAnsi="Monaco"/>
-          <w:color w:val="333333"/>
-        </w:rPr>
-      </w:pPr>
-      <w:r>
-        <w:t xml:space="preserve">Not verified - </w:t>
-      </w:r>
-      <w:r>
-        <w:rPr>
-          <w:rFonts w:ascii="Monaco" w:hAnsi="Monaco"/>
-          <w:color w:val="333333"/>
-        </w:rPr>
-        <w:t xml:space="preserve">android create </w:t>
-      </w:r>
-      <w:proofErr w:type="spellStart"/>
-      <w:r>
-        <w:rPr>
-          <w:rFonts w:ascii="Monaco" w:hAnsi="Monaco"/>
-          <w:color w:val="333333"/>
-        </w:rPr>
-        <w:t>avd</w:t>
-      </w:r>
-      <w:proofErr w:type="spellEnd"/>
-      <w:r>
-        <w:rPr>
-          <w:rFonts w:ascii="Monaco" w:hAnsi="Monaco"/>
-          <w:color w:val="333333"/>
-        </w:rPr>
-        <w:t xml:space="preserve"> --name Default --target android-22 --</w:t>
-      </w:r>
-      <w:proofErr w:type="spellStart"/>
-      <w:r>
-        <w:rPr>
-          <w:rFonts w:ascii="Monaco" w:hAnsi="Monaco"/>
-          <w:color w:val="333333"/>
-        </w:rPr>
-        <w:t>abi</w:t>
-      </w:r>
-      <w:proofErr w:type="spellEnd"/>
-      <w:r>
-        <w:rPr>
-          <w:rFonts w:ascii="Monaco" w:hAnsi="Monaco"/>
-          <w:color w:val="333333"/>
-        </w:rPr>
-        <w:t xml:space="preserve"> armeabi-v7a</w:t>
-      </w:r>
-    </w:p>
-    <w:p/>
-    <w:p>
-      <w:r>
+    <w:p>
+      <w:pPr>
+        <w:rPr>
+          <w:b/>
+          <w:bCs/>
+          <w:u w:val="single"/>
+        </w:rPr>
+      </w:pPr>
+    </w:p>
+    <w:p>
+      <w:pPr>
+        <w:rPr>
+          <w:b/>
+          <w:bCs/>
+          <w:u w:val="single"/>
+        </w:rPr>
+      </w:pPr>
+    </w:p>
+    <w:p>
+      <w:pPr>
+        <w:rPr>
+          <w:b/>
+          <w:bCs/>
+          <w:u w:val="single"/>
+        </w:rPr>
+      </w:pPr>
+    </w:p>
+    <w:p>
+      <w:pPr>
+        <w:rPr>
+          <w:b/>
+          <w:bCs/>
+          <w:u w:val="single"/>
+        </w:rPr>
+      </w:pPr>
+    </w:p>
+    <w:p>
+      <w:pPr>
+        <w:rPr>
+          <w:b/>
+          <w:bCs/>
+          <w:u w:val="single"/>
+        </w:rPr>
+      </w:pPr>
+    </w:p>
+    <w:p>
+      <w:pPr>
+        <w:rPr>
+          <w:b/>
+          <w:bCs/>
+          <w:u w:val="single"/>
+        </w:rPr>
+      </w:pPr>
+    </w:p>
+    <w:p>
+      <w:pPr>
+        <w:rPr>
+          <w:b/>
+          <w:bCs/>
+          <w:u w:val="single"/>
+        </w:rPr>
+      </w:pPr>
+      <w:r>
+        <w:rPr>
+          <w:b/>
+          <w:bCs/>
+          <w:u w:val="single"/>
+        </w:rPr>
         <w:lastRenderedPageBreak/>
+        <w:t>Emulator</w:t>
+      </w:r>
+    </w:p>
+    <w:p>
+      <w:r>
+        <w:rPr>
+          <w:noProof/>
+        </w:rPr>
         <w:drawing>
           <wp:inline distT="0" distB="0" distL="0" distR="0" wp14:anchorId="0814F136" wp14:editId="702C3FFC">
-            <wp:extent cx="5727700" cy="8169910"/>
+            <wp:extent cx="3988823" cy="5689600"/>
             <wp:effectExtent l="0" t="0" r="0" b="0"/>
             <wp:docPr id="7" name="Picture 7"/>
             <wp:cNvGraphicFramePr>
@@ -773,7 +1370,7 @@
                   <pic:spPr>
                     <a:xfrm>
                       <a:off x="0" y="0"/>
-                      <a:ext cx="5727700" cy="8169910"/>
+                      <a:ext cx="3992631" cy="5695032"/>
                     </a:xfrm>
                     <a:prstGeom prst="rect">
                       <a:avLst/>
@@ -791,168 +1388,7 @@
     <w:p/>
     <w:p/>
     <w:p/>
-    <w:p>
-      <w:r>
-        <w:t xml:space="preserve">Check for </w:t>
-      </w:r>
-      <w:r>
-        <w:t>device name</w:t>
-      </w:r>
-    </w:p>
-    <w:p>
-      <w:r>
-        <w:t>Install App</w:t>
-      </w:r>
-    </w:p>
-    <w:p/>
-    <w:p>
-      <w:r>
-        <w:drawing>
-          <wp:inline distT="0" distB="0" distL="0" distR="0" wp14:anchorId="3EBA9F97" wp14:editId="33606F1A">
-            <wp:extent cx="5727700" cy="1572895"/>
-            <wp:effectExtent l="0" t="0" r="0" b="1905"/>
-            <wp:docPr id="13" name="Picture 13"/>
-            <wp:cNvGraphicFramePr>
-              <a:graphicFrameLocks xmlns:a="http://schemas.openxmlformats.org/drawingml/2006/main" noChangeAspect="1"/>
-            </wp:cNvGraphicFramePr>
-            <a:graphic xmlns:a="http://schemas.openxmlformats.org/drawingml/2006/main">
-              <a:graphicData uri="http://schemas.openxmlformats.org/drawingml/2006/picture">
-                <pic:pic xmlns:pic="http://schemas.openxmlformats.org/drawingml/2006/picture">
-                  <pic:nvPicPr>
-                    <pic:cNvPr id="1" name=""/>
-                    <pic:cNvPicPr/>
-                  </pic:nvPicPr>
-                  <pic:blipFill>
-                    <a:blip r:embed="rId17"/>
-                    <a:stretch>
-                      <a:fillRect/>
-                    </a:stretch>
-                  </pic:blipFill>
-                  <pic:spPr>
-                    <a:xfrm>
-                      <a:off x="0" y="0"/>
-                      <a:ext cx="5727700" cy="1572895"/>
-                    </a:xfrm>
-                    <a:prstGeom prst="rect">
-                      <a:avLst/>
-                    </a:prstGeom>
-                  </pic:spPr>
-                </pic:pic>
-              </a:graphicData>
-            </a:graphic>
-          </wp:inline>
-        </w:drawing>
-      </w:r>
-    </w:p>
-    <w:p/>
-    <w:p/>
-    <w:p>
-      <w:r>
-        <w:t>Install Java and create Java home</w:t>
-      </w:r>
-    </w:p>
-    <w:p/>
-    <w:p/>
-    <w:p/>
-    <w:p/>
-    <w:p/>
-    <w:p/>
-    <w:p/>
-    <w:p/>
-    <w:p>
-      <w:pPr>
-        <w:rPr>
-          <w:b/>
-          <w:bCs/>
-          <w:u w:val="single"/>
-        </w:rPr>
-      </w:pPr>
-      <w:r>
-        <w:rPr>
-          <w:b/>
-          <w:bCs/>
-          <w:u w:val="single"/>
-        </w:rPr>
-        <w:t xml:space="preserve">Check </w:t>
-      </w:r>
-      <w:proofErr w:type="spellStart"/>
-      <w:r>
-        <w:rPr>
-          <w:b/>
-          <w:bCs/>
-          <w:u w:val="single"/>
-        </w:rPr>
-        <w:t>appname</w:t>
-      </w:r>
-      <w:proofErr w:type="spellEnd"/>
-      <w:r>
-        <w:rPr>
-          <w:b/>
-          <w:bCs/>
-          <w:u w:val="single"/>
-        </w:rPr>
-        <w:t xml:space="preserve"> and activity name</w:t>
-      </w:r>
-      <w:r>
-        <w:rPr>
-          <w:b/>
-          <w:bCs/>
-          <w:u w:val="single"/>
-        </w:rPr>
-        <w:t>/Launchable activity</w:t>
-      </w:r>
-    </w:p>
-    <w:p/>
-    <w:p/>
-    <w:p>
-      <w:proofErr w:type="spellStart"/>
-      <w:r>
-        <w:t>Adb</w:t>
-      </w:r>
-      <w:proofErr w:type="spellEnd"/>
-      <w:r>
-        <w:t xml:space="preserve"> shell</w:t>
-      </w:r>
-    </w:p>
-    <w:p>
-      <w:proofErr w:type="spellStart"/>
-      <w:r>
-        <w:t>dumpsys</w:t>
-      </w:r>
-      <w:proofErr w:type="spellEnd"/>
-      <w:r>
-        <w:t xml:space="preserve"> window windows| grep -E '</w:t>
-      </w:r>
-      <w:proofErr w:type="spellStart"/>
-      <w:r>
-        <w:t>mObscuringWindow</w:t>
-      </w:r>
-      <w:proofErr w:type="spellEnd"/>
-      <w:r>
-        <w:t>'</w:t>
-      </w:r>
-    </w:p>
-    <w:p/>
-    <w:p/>
-    <w:p/>
-    <w:p>
-      <w:proofErr w:type="spellStart"/>
-      <w:r>
-        <w:t>aapt</w:t>
-      </w:r>
-      <w:proofErr w:type="spellEnd"/>
-      <w:r>
-        <w:t xml:space="preserve"> dump badging {path to </w:t>
-      </w:r>
-      <w:proofErr w:type="spellStart"/>
-      <w:r>
-        <w:t>apk</w:t>
-      </w:r>
-      <w:proofErr w:type="spellEnd"/>
-      <w:r>
-        <w:t>}</w:t>
-      </w:r>
-    </w:p>
+    <w:p/>
     <w:sectPr>
       <w:pgSz w:w="11900" w:h="16840"/>
       <w:pgMar w:top="1440" w:right="1440" w:bottom="1440" w:left="1440" w:header="708" w:footer="708" w:gutter="0"/>
@@ -961,6 +1397,189 @@
     </w:sectPr>
   </w:body>
 </w:document>
+</file>
+
+<file path=word/numbering.xml><?xml version="1.0" encoding="utf-8"?>
+<w:numbering xmlns:wpc="http://schemas.microsoft.com/office/word/2010/wordprocessingCanvas" xmlns:cx="http://schemas.microsoft.com/office/drawing/2014/chartex" xmlns:cx1="http://schemas.microsoft.com/office/drawing/2015/9/8/chartex" xmlns:cx2="http://schemas.microsoft.com/office/drawing/2015/10/21/chartex" xmlns:cx3="http://schemas.microsoft.com/office/drawing/2016/5/9/chartex" xmlns:cx4="http://schemas.microsoft.com/office/drawing/2016/5/10/chartex" xmlns:cx5="http://schemas.microsoft.com/office/drawing/2016/5/11/chartex" xmlns:cx6="http://schemas.microsoft.com/office/drawing/2016/5/12/chartex" xmlns:cx7="http://schemas.microsoft.com/office/drawing/2016/5/13/chartex" xmlns:cx8="http://schemas.microsoft.com/office/drawing/2016/5/14/chartex" xmlns:mc="http://schemas.openxmlformats.org/markup-compatibility/2006" xmlns:aink="http://schemas.microsoft.com/office/drawing/2016/ink" xmlns:am3d="http://schemas.microsoft.com/office/drawing/2017/model3d" xmlns:o="urn:schemas-microsoft-com:office:office" xmlns:r="http://schemas.openxmlformats.org/officeDocument/2006/relationships" xmlns:m="http://schemas.openxmlformats.org/officeDocument/2006/math" xmlns:v="urn:schemas-microsoft-com:vml" xmlns:wp14="http://schemas.microsoft.com/office/word/2010/wordprocessingDrawing" xmlns:wp="http://schemas.openxmlformats.org/drawingml/2006/wordprocessingDrawing" xmlns:w10="urn:schemas-microsoft-com:office:word" xmlns:w="http://schemas.openxmlformats.org/wordprocessingml/2006/main" xmlns:w14="http://schemas.microsoft.com/office/word/2010/wordml" xmlns:w15="http://schemas.microsoft.com/office/word/2012/wordml" xmlns:w16cex="http://schemas.microsoft.com/office/word/2018/wordml/cex" xmlns:w16cid="http://schemas.microsoft.com/office/word/2016/wordml/cid" xmlns:w16="http://schemas.microsoft.com/office/word/2018/wordml" xmlns:w16se="http://schemas.microsoft.com/office/word/2015/wordml/symex" xmlns:wpg="http://schemas.microsoft.com/office/word/2010/wordprocessingGroup" xmlns:wpi="http://schemas.microsoft.com/office/word/2010/wordprocessingInk" xmlns:wne="http://schemas.microsoft.com/office/word/2006/wordml" xmlns:wps="http://schemas.microsoft.com/office/word/2010/wordprocessingShape" mc:Ignorable="w14 w15 w16se w16cid w16 w16cex wp14">
+  <w:abstractNum w:abstractNumId="0" w15:restartNumberingAfterBreak="0">
+    <w:nsid w:val="09B762DA"/>
+    <w:multiLevelType w:val="hybridMultilevel"/>
+    <w:tmpl w:val="C0D6852C"/>
+    <w:lvl w:ilvl="0" w:tplc="0409000F">
+      <w:start w:val="1"/>
+      <w:numFmt w:val="decimal"/>
+      <w:lvlText w:val="%1."/>
+      <w:lvlJc w:val="left"/>
+      <w:pPr>
+        <w:ind w:left="720" w:hanging="360"/>
+      </w:pPr>
+    </w:lvl>
+    <w:lvl w:ilvl="1" w:tplc="04090019">
+      <w:start w:val="1"/>
+      <w:numFmt w:val="lowerLetter"/>
+      <w:lvlText w:val="%2."/>
+      <w:lvlJc w:val="left"/>
+      <w:pPr>
+        <w:ind w:left="1440" w:hanging="360"/>
+      </w:pPr>
+    </w:lvl>
+    <w:lvl w:ilvl="2" w:tplc="0409001B" w:tentative="1">
+      <w:start w:val="1"/>
+      <w:numFmt w:val="lowerRoman"/>
+      <w:lvlText w:val="%3."/>
+      <w:lvlJc w:val="right"/>
+      <w:pPr>
+        <w:ind w:left="2160" w:hanging="180"/>
+      </w:pPr>
+    </w:lvl>
+    <w:lvl w:ilvl="3" w:tplc="0409000F" w:tentative="1">
+      <w:start w:val="1"/>
+      <w:numFmt w:val="decimal"/>
+      <w:lvlText w:val="%4."/>
+      <w:lvlJc w:val="left"/>
+      <w:pPr>
+        <w:ind w:left="2880" w:hanging="360"/>
+      </w:pPr>
+    </w:lvl>
+    <w:lvl w:ilvl="4" w:tplc="04090019" w:tentative="1">
+      <w:start w:val="1"/>
+      <w:numFmt w:val="lowerLetter"/>
+      <w:lvlText w:val="%5."/>
+      <w:lvlJc w:val="left"/>
+      <w:pPr>
+        <w:ind w:left="3600" w:hanging="360"/>
+      </w:pPr>
+    </w:lvl>
+    <w:lvl w:ilvl="5" w:tplc="0409001B" w:tentative="1">
+      <w:start w:val="1"/>
+      <w:numFmt w:val="lowerRoman"/>
+      <w:lvlText w:val="%6."/>
+      <w:lvlJc w:val="right"/>
+      <w:pPr>
+        <w:ind w:left="4320" w:hanging="180"/>
+      </w:pPr>
+    </w:lvl>
+    <w:lvl w:ilvl="6" w:tplc="0409000F" w:tentative="1">
+      <w:start w:val="1"/>
+      <w:numFmt w:val="decimal"/>
+      <w:lvlText w:val="%7."/>
+      <w:lvlJc w:val="left"/>
+      <w:pPr>
+        <w:ind w:left="5040" w:hanging="360"/>
+      </w:pPr>
+    </w:lvl>
+    <w:lvl w:ilvl="7" w:tplc="04090019" w:tentative="1">
+      <w:start w:val="1"/>
+      <w:numFmt w:val="lowerLetter"/>
+      <w:lvlText w:val="%8."/>
+      <w:lvlJc w:val="left"/>
+      <w:pPr>
+        <w:ind w:left="5760" w:hanging="360"/>
+      </w:pPr>
+    </w:lvl>
+    <w:lvl w:ilvl="8" w:tplc="0409001B" w:tentative="1">
+      <w:start w:val="1"/>
+      <w:numFmt w:val="lowerRoman"/>
+      <w:lvlText w:val="%9."/>
+      <w:lvlJc w:val="right"/>
+      <w:pPr>
+        <w:ind w:left="6480" w:hanging="180"/>
+      </w:pPr>
+    </w:lvl>
+  </w:abstractNum>
+  <w:abstractNum w:abstractNumId="1" w15:restartNumberingAfterBreak="0">
+    <w:nsid w:val="74CA27DA"/>
+    <w:multiLevelType w:val="hybridMultilevel"/>
+    <w:tmpl w:val="3F262012"/>
+    <w:lvl w:ilvl="0" w:tplc="0409000F">
+      <w:start w:val="1"/>
+      <w:numFmt w:val="decimal"/>
+      <w:lvlText w:val="%1."/>
+      <w:lvlJc w:val="left"/>
+      <w:pPr>
+        <w:ind w:left="720" w:hanging="360"/>
+      </w:pPr>
+    </w:lvl>
+    <w:lvl w:ilvl="1" w:tplc="04090019" w:tentative="1">
+      <w:start w:val="1"/>
+      <w:numFmt w:val="lowerLetter"/>
+      <w:lvlText w:val="%2."/>
+      <w:lvlJc w:val="left"/>
+      <w:pPr>
+        <w:ind w:left="1440" w:hanging="360"/>
+      </w:pPr>
+    </w:lvl>
+    <w:lvl w:ilvl="2" w:tplc="0409001B" w:tentative="1">
+      <w:start w:val="1"/>
+      <w:numFmt w:val="lowerRoman"/>
+      <w:lvlText w:val="%3."/>
+      <w:lvlJc w:val="right"/>
+      <w:pPr>
+        <w:ind w:left="2160" w:hanging="180"/>
+      </w:pPr>
+    </w:lvl>
+    <w:lvl w:ilvl="3" w:tplc="0409000F" w:tentative="1">
+      <w:start w:val="1"/>
+      <w:numFmt w:val="decimal"/>
+      <w:lvlText w:val="%4."/>
+      <w:lvlJc w:val="left"/>
+      <w:pPr>
+        <w:ind w:left="2880" w:hanging="360"/>
+      </w:pPr>
+    </w:lvl>
+    <w:lvl w:ilvl="4" w:tplc="04090019" w:tentative="1">
+      <w:start w:val="1"/>
+      <w:numFmt w:val="lowerLetter"/>
+      <w:lvlText w:val="%5."/>
+      <w:lvlJc w:val="left"/>
+      <w:pPr>
+        <w:ind w:left="3600" w:hanging="360"/>
+      </w:pPr>
+    </w:lvl>
+    <w:lvl w:ilvl="5" w:tplc="0409001B" w:tentative="1">
+      <w:start w:val="1"/>
+      <w:numFmt w:val="lowerRoman"/>
+      <w:lvlText w:val="%6."/>
+      <w:lvlJc w:val="right"/>
+      <w:pPr>
+        <w:ind w:left="4320" w:hanging="180"/>
+      </w:pPr>
+    </w:lvl>
+    <w:lvl w:ilvl="6" w:tplc="0409000F" w:tentative="1">
+      <w:start w:val="1"/>
+      <w:numFmt w:val="decimal"/>
+      <w:lvlText w:val="%7."/>
+      <w:lvlJc w:val="left"/>
+      <w:pPr>
+        <w:ind w:left="5040" w:hanging="360"/>
+      </w:pPr>
+    </w:lvl>
+    <w:lvl w:ilvl="7" w:tplc="04090019" w:tentative="1">
+      <w:start w:val="1"/>
+      <w:numFmt w:val="lowerLetter"/>
+      <w:lvlText w:val="%8."/>
+      <w:lvlJc w:val="left"/>
+      <w:pPr>
+        <w:ind w:left="5760" w:hanging="360"/>
+      </w:pPr>
+    </w:lvl>
+    <w:lvl w:ilvl="8" w:tplc="0409001B" w:tentative="1">
+      <w:start w:val="1"/>
+      <w:numFmt w:val="lowerRoman"/>
+      <w:lvlText w:val="%9."/>
+      <w:lvlJc w:val="right"/>
+      <w:pPr>
+        <w:ind w:left="6480" w:hanging="180"/>
+      </w:pPr>
+    </w:lvl>
+  </w:abstractNum>
+  <w:num w:numId="1">
+    <w:abstractNumId w:val="0"/>
+  </w:num>
+  <w:num w:numId="2">
+    <w:abstractNumId w:val="1"/>
+  </w:num>
+</w:numbering>
 </file>
 
 <file path=word/styles.xml><?xml version="1.0" encoding="utf-8"?>
@@ -1455,6 +2074,17 @@
       <w:szCs w:val="20"/>
     </w:rPr>
   </w:style>
+  <w:style w:type="paragraph" w:styleId="ListParagraph">
+    <w:name w:val="List Paragraph"/>
+    <w:basedOn w:val="Normal"/>
+    <w:uiPriority w:val="34"/>
+    <w:qFormat/>
+    <w:rsid w:val="00975D7C"/>
+    <w:pPr>
+      <w:ind w:left="720"/>
+      <w:contextualSpacing/>
+    </w:pPr>
+  </w:style>
 </w:styles>
 </file>
 

</xml_diff>